<commit_message>
Copied laid over motions from one section into the main motions table so they could be parsed.
</commit_message>
<xml_diff>
--- a/word_dispositions/DISPOSITION-2020-09-30.docx
+++ b/word_dispositions/DISPOSITION-2020-09-30.docx
@@ -1,6 +1,6 @@
 
 <file path=word/document.xml><?xml version="1.0" encoding="utf-8"?>
-<w:document xmlns:wpc="http://schemas.microsoft.com/office/word/2010/wordprocessingCanvas" xmlns:cx="http://schemas.microsoft.com/office/drawing/2014/chartex" xmlns:cx1="http://schemas.microsoft.com/office/drawing/2015/9/8/chartex" xmlns:cx2="http://schemas.microsoft.com/office/drawing/2015/10/21/chartex" xmlns:cx3="http://schemas.microsoft.com/office/drawing/2016/5/9/chartex" xmlns:cx4="http://schemas.microsoft.com/office/drawing/2016/5/10/chartex" xmlns:cx5="http://schemas.microsoft.com/office/drawing/2016/5/11/chartex" xmlns:cx6="http://schemas.microsoft.com/office/drawing/2016/5/12/chartex" xmlns:cx7="http://schemas.microsoft.com/office/drawing/2016/5/13/chartex" xmlns:cx8="http://schemas.microsoft.com/office/drawing/2016/5/14/chartex" xmlns:mc="http://schemas.openxmlformats.org/markup-compatibility/2006" xmlns:aink="http://schemas.microsoft.com/office/drawing/2016/ink" xmlns:am3d="http://schemas.microsoft.com/office/drawing/2017/model3d" xmlns:o="urn:schemas-microsoft-com:office:office" xmlns:r="http://schemas.openxmlformats.org/officeDocument/2006/relationships" xmlns:m="http://schemas.openxmlformats.org/officeDocument/2006/math" xmlns:v="urn:schemas-microsoft-com:vml" xmlns:wp14="http://schemas.microsoft.com/office/word/2010/wordprocessingDrawing" xmlns:wp="http://schemas.openxmlformats.org/drawingml/2006/wordprocessingDrawing" xmlns:w10="urn:schemas-microsoft-com:office:word" xmlns:w="http://schemas.openxmlformats.org/wordprocessingml/2006/main" xmlns:w14="http://schemas.microsoft.com/office/word/2010/wordml" xmlns:w15="http://schemas.microsoft.com/office/word/2012/wordml" xmlns:w16cid="http://schemas.microsoft.com/office/word/2016/wordml/cid" xmlns:w16se="http://schemas.microsoft.com/office/word/2015/wordml/symex" xmlns:wpg="http://schemas.microsoft.com/office/word/2010/wordprocessingGroup" xmlns:wpi="http://schemas.microsoft.com/office/word/2010/wordprocessingInk" xmlns:wne="http://schemas.microsoft.com/office/word/2006/wordml" xmlns:wps="http://schemas.microsoft.com/office/word/2010/wordprocessingShape" mc:Ignorable="w14 w15 w16se w16cid wp14">
+<w:document xmlns:wpc="http://schemas.microsoft.com/office/word/2010/wordprocessingCanvas" xmlns:cx="http://schemas.microsoft.com/office/drawing/2014/chartex" xmlns:cx1="http://schemas.microsoft.com/office/drawing/2015/9/8/chartex" xmlns:cx2="http://schemas.microsoft.com/office/drawing/2015/10/21/chartex" xmlns:cx3="http://schemas.microsoft.com/office/drawing/2016/5/9/chartex" xmlns:cx4="http://schemas.microsoft.com/office/drawing/2016/5/10/chartex" xmlns:cx5="http://schemas.microsoft.com/office/drawing/2016/5/11/chartex" xmlns:cx6="http://schemas.microsoft.com/office/drawing/2016/5/12/chartex" xmlns:cx7="http://schemas.microsoft.com/office/drawing/2016/5/13/chartex" xmlns:cx8="http://schemas.microsoft.com/office/drawing/2016/5/14/chartex" xmlns:mc="http://schemas.openxmlformats.org/markup-compatibility/2006" xmlns:aink="http://schemas.microsoft.com/office/drawing/2016/ink" xmlns:am3d="http://schemas.microsoft.com/office/drawing/2017/model3d" xmlns:o="urn:schemas-microsoft-com:office:office" xmlns:r="http://schemas.openxmlformats.org/officeDocument/2006/relationships" xmlns:m="http://schemas.openxmlformats.org/officeDocument/2006/math" xmlns:v="urn:schemas-microsoft-com:vml" xmlns:wp14="http://schemas.microsoft.com/office/word/2010/wordprocessingDrawing" xmlns:wp="http://schemas.openxmlformats.org/drawingml/2006/wordprocessingDrawing" xmlns:w10="urn:schemas-microsoft-com:office:word" xmlns:w="http://schemas.openxmlformats.org/wordprocessingml/2006/main" xmlns:w14="http://schemas.microsoft.com/office/word/2010/wordml" xmlns:w15="http://schemas.microsoft.com/office/word/2012/wordml" xmlns:w16cex="http://schemas.microsoft.com/office/word/2018/wordml/cex" xmlns:w16cid="http://schemas.microsoft.com/office/word/2016/wordml/cid" xmlns:w16="http://schemas.microsoft.com/office/word/2018/wordml" xmlns:w16se="http://schemas.microsoft.com/office/word/2015/wordml/symex" xmlns:wpg="http://schemas.microsoft.com/office/word/2010/wordprocessingGroup" xmlns:wpi="http://schemas.microsoft.com/office/word/2010/wordprocessingInk" xmlns:wne="http://schemas.microsoft.com/office/word/2006/wordml" xmlns:wps="http://schemas.microsoft.com/office/word/2010/wordprocessingShape" mc:Ignorable="w14 w15 w16se w16cid w16 w16cex wp14">
   <w:body>
     <w:tbl>
       <w:tblPr>
@@ -1290,23 +1290,7 @@
                 <w:rFonts w:ascii="Times New Roman" w:hAnsi="Times New Roman"/>
                 <w:sz w:val="20"/>
               </w:rPr>
-              <w:t xml:space="preserve">Municipal Development and Services Agreement between the City of Winnipeg and </w:t>
-            </w:r>
-            <w:proofErr w:type="spellStart"/>
-            <w:r>
-              <w:rPr>
-                <w:rFonts w:ascii="Times New Roman" w:hAnsi="Times New Roman"/>
-                <w:sz w:val="20"/>
-              </w:rPr>
-              <w:t>Peguis</w:t>
-            </w:r>
-            <w:proofErr w:type="spellEnd"/>
-            <w:r>
-              <w:rPr>
-                <w:rFonts w:ascii="Times New Roman" w:hAnsi="Times New Roman"/>
-                <w:sz w:val="20"/>
-              </w:rPr>
-              <w:t xml:space="preserve"> First </w:t>
+              <w:t xml:space="preserve">Municipal Development and Services Agreement between the City of Winnipeg and Peguis First </w:t>
             </w:r>
           </w:p>
           <w:p>
@@ -3932,23 +3916,7 @@
                 <w:rFonts w:ascii="Times New Roman" w:hAnsi="Times New Roman"/>
                 <w:sz w:val="20"/>
               </w:rPr>
-              <w:t xml:space="preserve">Extension of Time for Option to Purchase and Offer to Purchase Agreements – </w:t>
-            </w:r>
-            <w:proofErr w:type="spellStart"/>
-            <w:r>
-              <w:rPr>
-                <w:rFonts w:ascii="Times New Roman" w:hAnsi="Times New Roman"/>
-                <w:sz w:val="20"/>
-              </w:rPr>
-              <w:t>CentreVenture</w:t>
-            </w:r>
-            <w:proofErr w:type="spellEnd"/>
-            <w:r>
-              <w:rPr>
-                <w:rFonts w:ascii="Times New Roman" w:hAnsi="Times New Roman"/>
-                <w:sz w:val="20"/>
-              </w:rPr>
-              <w:t xml:space="preserve"> Development Corporation</w:t>
+              <w:t>Extension of Time for Option to Purchase and Offer to Purchase Agreements – CentreVenture Development Corporation</w:t>
             </w:r>
           </w:p>
         </w:tc>
@@ -4122,47 +4090,7 @@
                 <w:sz w:val="20"/>
                 <w:lang w:val="en-CA"/>
               </w:rPr>
-              <w:t xml:space="preserve">Subdivision and Rezoning – Area around </w:t>
-            </w:r>
-            <w:proofErr w:type="spellStart"/>
-            <w:r>
-              <w:rPr>
-                <w:rFonts w:ascii="Times New Roman" w:hAnsi="Times New Roman"/>
-                <w:bCs/>
-                <w:sz w:val="20"/>
-                <w:lang w:val="en-CA"/>
-              </w:rPr>
-              <w:t>Warde</w:t>
-            </w:r>
-            <w:proofErr w:type="spellEnd"/>
-            <w:r>
-              <w:rPr>
-                <w:rFonts w:ascii="Times New Roman" w:hAnsi="Times New Roman"/>
-                <w:bCs/>
-                <w:sz w:val="20"/>
-                <w:lang w:val="en-CA"/>
-              </w:rPr>
-              <w:t xml:space="preserve"> Avenue/Robert </w:t>
-            </w:r>
-            <w:proofErr w:type="spellStart"/>
-            <w:r>
-              <w:rPr>
-                <w:rFonts w:ascii="Times New Roman" w:hAnsi="Times New Roman"/>
-                <w:bCs/>
-                <w:sz w:val="20"/>
-                <w:lang w:val="en-CA"/>
-              </w:rPr>
-              <w:t>Bockstael</w:t>
-            </w:r>
-            <w:proofErr w:type="spellEnd"/>
-            <w:r>
-              <w:rPr>
-                <w:rFonts w:ascii="Times New Roman" w:hAnsi="Times New Roman"/>
-                <w:bCs/>
-                <w:sz w:val="20"/>
-                <w:lang w:val="en-CA"/>
-              </w:rPr>
-              <w:t xml:space="preserve"> Drive/MB Power Transmission – DASZ 9/2020</w:t>
+              <w:t>Subdivision and Rezoning – Area around Warde Avenue/Robert Bockstael Drive/MB Power Transmission – DASZ 9/2020</w:t>
             </w:r>
           </w:p>
         </w:tc>
@@ -5069,23 +4997,7 @@
                 <w:sz w:val="20"/>
                 <w:lang w:val="en-CA"/>
               </w:rPr>
-              <w:t xml:space="preserve">Speed Study – Pipeline Road from </w:t>
-            </w:r>
-            <w:proofErr w:type="spellStart"/>
-            <w:r>
-              <w:rPr>
-                <w:sz w:val="20"/>
-                <w:lang w:val="en-CA"/>
-              </w:rPr>
-              <w:t>Ambergate</w:t>
-            </w:r>
-            <w:proofErr w:type="spellEnd"/>
-            <w:r>
-              <w:rPr>
-                <w:sz w:val="20"/>
-                <w:lang w:val="en-CA"/>
-              </w:rPr>
-              <w:t xml:space="preserve"> Drive to 170 Metres North of Templeton Avenue</w:t>
+              <w:t>Speed Study – Pipeline Road from Ambergate Drive to 170 Metres North of Templeton Avenue</w:t>
             </w:r>
           </w:p>
         </w:tc>
@@ -5176,21 +5088,7 @@
               <w:rPr>
                 <w:sz w:val="20"/>
               </w:rPr>
-              <w:t xml:space="preserve">Sidewalk North Side from </w:t>
-            </w:r>
-            <w:proofErr w:type="spellStart"/>
-            <w:r>
-              <w:rPr>
-                <w:sz w:val="20"/>
-              </w:rPr>
-              <w:t>Omands</w:t>
-            </w:r>
-            <w:proofErr w:type="spellEnd"/>
-            <w:r>
-              <w:rPr>
-                <w:sz w:val="20"/>
-              </w:rPr>
-              <w:t xml:space="preserve"> Path to Renfrew Street</w:t>
+              <w:t>Sidewalk North Side from Omands Path to Renfrew Street</w:t>
             </w:r>
           </w:p>
         </w:tc>
@@ -5330,6 +5228,14 @@
               </w:rPr>
               <w:t>s – LAID OVER FROM JULY 23, 2020 COUNCIL MEETING</w:t>
             </w:r>
+            <w:r>
+              <w:rPr>
+                <w:rFonts w:ascii="Times New Roman" w:hAnsi="Times New Roman"/>
+                <w:b/>
+                <w:sz w:val="20"/>
+              </w:rPr>
+              <w:t xml:space="preserve"> (Repeated as L7 and L8 below.)</w:t>
+            </w:r>
           </w:p>
         </w:tc>
       </w:tr>
@@ -6032,6 +5938,7 @@
               <w:rPr>
                 <w:rFonts w:ascii="Times New Roman" w:hAnsi="Times New Roman"/>
               </w:rPr>
+              <w:lastRenderedPageBreak/>
               <w:t>MOTION</w:t>
             </w:r>
           </w:p>
@@ -6110,46 +6017,49 @@
         </w:tc>
       </w:tr>
       <w:tr>
+        <w:trPr>
+          <w:tblHeader/>
+        </w:trPr>
         <w:tc>
           <w:tcPr>
             <w:tcW w:w="1355" w:type="dxa"/>
           </w:tcPr>
           <w:p>
             <w:pPr>
+              <w:pStyle w:val="Heading2"/>
+              <w:ind w:right="-108"/>
+              <w:rPr>
+                <w:rFonts w:ascii="Times New Roman" w:hAnsi="Times New Roman"/>
+              </w:rPr>
+            </w:pPr>
+            <w:r>
+              <w:rPr>
+                <w:rFonts w:ascii="Times New Roman" w:hAnsi="Times New Roman"/>
+              </w:rPr>
+              <w:t>L7</w:t>
+            </w:r>
+          </w:p>
+        </w:tc>
+        <w:tc>
+          <w:tcPr>
+            <w:tcW w:w="1769" w:type="dxa"/>
+          </w:tcPr>
+          <w:p>
+            <w:pPr>
               <w:spacing w:before="60" w:after="60"/>
               <w:jc w:val="center"/>
               <w:rPr>
                 <w:rFonts w:ascii="Times New Roman" w:hAnsi="Times New Roman"/>
-                <w:sz w:val="20"/>
-              </w:rPr>
-            </w:pPr>
-            <w:r>
-              <w:rPr>
-                <w:rFonts w:ascii="Times New Roman" w:hAnsi="Times New Roman"/>
-                <w:sz w:val="20"/>
-              </w:rPr>
-              <w:t>1</w:t>
-            </w:r>
-          </w:p>
-        </w:tc>
-        <w:tc>
-          <w:tcPr>
-            <w:tcW w:w="1769" w:type="dxa"/>
-          </w:tcPr>
-          <w:p>
-            <w:pPr>
-              <w:spacing w:before="60" w:after="60"/>
-              <w:rPr>
-                <w:rFonts w:ascii="Times New Roman" w:hAnsi="Times New Roman"/>
-                <w:sz w:val="20"/>
-              </w:rPr>
-            </w:pPr>
-            <w:r>
-              <w:rPr>
-                <w:rFonts w:ascii="Times New Roman" w:hAnsi="Times New Roman"/>
-                <w:sz w:val="20"/>
-              </w:rPr>
-              <w:t>Browaty / Santos</w:t>
+                <w:b/>
+                <w:sz w:val="20"/>
+              </w:rPr>
+            </w:pPr>
+            <w:r>
+              <w:rPr>
+                <w:rFonts w:ascii="Times New Roman" w:hAnsi="Times New Roman"/>
+                <w:sz w:val="20"/>
+              </w:rPr>
+              <w:t>Chambers / Mayes</w:t>
             </w:r>
           </w:p>
         </w:tc>
@@ -6166,35 +6076,385 @@
                 <w:sz w:val="20"/>
               </w:rPr>
             </w:pPr>
-            <w:proofErr w:type="gramStart"/>
-            <w:r>
-              <w:rPr>
-                <w:rFonts w:ascii="Times New Roman" w:hAnsi="Times New Roman"/>
-                <w:sz w:val="20"/>
-              </w:rPr>
-              <w:t>THEREFORE</w:t>
-            </w:r>
-            <w:proofErr w:type="gramEnd"/>
-            <w:r>
-              <w:rPr>
-                <w:rFonts w:ascii="Times New Roman" w:hAnsi="Times New Roman"/>
-                <w:sz w:val="20"/>
-              </w:rPr>
-              <w:t xml:space="preserve"> BE IT RESOLVED THAT Councillor Ross Eadie be appointed as Deputy Speaker for</w:t>
-            </w:r>
-            <w:r>
-              <w:rPr>
-                <w:rFonts w:ascii="Times New Roman" w:hAnsi="Times New Roman"/>
-                <w:sz w:val="20"/>
-              </w:rPr>
-              <w:t xml:space="preserve"> </w:t>
-            </w:r>
-            <w:r>
-              <w:rPr>
-                <w:rFonts w:ascii="Times New Roman" w:hAnsi="Times New Roman"/>
-                <w:sz w:val="20"/>
-              </w:rPr>
-              <w:t>the remainder of the 2019-2020 term.</w:t>
+            <w:r>
+              <w:rPr>
+                <w:rFonts w:ascii="Times New Roman" w:hAnsi="Times New Roman"/>
+                <w:sz w:val="20"/>
+              </w:rPr>
+              <w:t>THEREFORE BE IT RESOLVED:</w:t>
+            </w:r>
+          </w:p>
+          <w:p>
+            <w:pPr>
+              <w:widowControl w:val="0"/>
+              <w:jc w:val="both"/>
+              <w:rPr>
+                <w:rFonts w:ascii="Times New Roman" w:hAnsi="Times New Roman"/>
+                <w:sz w:val="20"/>
+              </w:rPr>
+            </w:pPr>
+          </w:p>
+          <w:p>
+            <w:pPr>
+              <w:widowControl w:val="0"/>
+              <w:tabs>
+                <w:tab w:val="left" w:pos="378"/>
+              </w:tabs>
+              <w:ind w:left="378" w:hanging="378"/>
+              <w:jc w:val="both"/>
+              <w:rPr>
+                <w:rFonts w:ascii="Times New Roman" w:hAnsi="Times New Roman"/>
+                <w:sz w:val="20"/>
+              </w:rPr>
+            </w:pPr>
+            <w:r>
+              <w:rPr>
+                <w:rFonts w:ascii="Times New Roman" w:hAnsi="Times New Roman"/>
+                <w:sz w:val="20"/>
+              </w:rPr>
+              <w:t>1.</w:t>
+            </w:r>
+            <w:r>
+              <w:rPr>
+                <w:rFonts w:ascii="Times New Roman" w:hAnsi="Times New Roman"/>
+                <w:sz w:val="20"/>
+              </w:rPr>
+              <w:tab/>
+              <w:t xml:space="preserve">That the City enter into, execute and deliver a School Resource Officer Program Agreement with each of the following school divisions and such other agreements as determined necessary by the City Solicitor / Director of Legal Services to implement the intent of the foregoing (the “Ancillary Agreements”):  </w:t>
+            </w:r>
+          </w:p>
+          <w:p>
+            <w:pPr>
+              <w:widowControl w:val="0"/>
+              <w:jc w:val="both"/>
+              <w:rPr>
+                <w:rFonts w:ascii="Times New Roman" w:hAnsi="Times New Roman"/>
+                <w:sz w:val="20"/>
+              </w:rPr>
+            </w:pPr>
+          </w:p>
+          <w:p>
+            <w:pPr>
+              <w:widowControl w:val="0"/>
+              <w:tabs>
+                <w:tab w:val="left" w:pos="412"/>
+              </w:tabs>
+              <w:jc w:val="both"/>
+              <w:rPr>
+                <w:rFonts w:ascii="Times New Roman" w:hAnsi="Times New Roman"/>
+                <w:sz w:val="20"/>
+              </w:rPr>
+            </w:pPr>
+            <w:r>
+              <w:rPr>
+                <w:rFonts w:ascii="Times New Roman" w:hAnsi="Times New Roman"/>
+                <w:sz w:val="20"/>
+              </w:rPr>
+              <w:tab/>
+            </w:r>
+            <w:r>
+              <w:rPr>
+                <w:rFonts w:ascii="Times New Roman" w:hAnsi="Times New Roman"/>
+                <w:sz w:val="20"/>
+              </w:rPr>
+              <w:t>A.</w:t>
+            </w:r>
+            <w:r>
+              <w:rPr>
+                <w:rFonts w:ascii="Times New Roman" w:hAnsi="Times New Roman"/>
+                <w:sz w:val="20"/>
+              </w:rPr>
+              <w:tab/>
+              <w:t xml:space="preserve">Louis Riel School Division; </w:t>
+            </w:r>
+          </w:p>
+          <w:p>
+            <w:pPr>
+              <w:widowControl w:val="0"/>
+              <w:tabs>
+                <w:tab w:val="left" w:pos="412"/>
+              </w:tabs>
+              <w:jc w:val="both"/>
+              <w:rPr>
+                <w:rFonts w:ascii="Times New Roman" w:hAnsi="Times New Roman"/>
+                <w:sz w:val="20"/>
+              </w:rPr>
+            </w:pPr>
+            <w:r>
+              <w:rPr>
+                <w:rFonts w:ascii="Times New Roman" w:hAnsi="Times New Roman"/>
+                <w:sz w:val="20"/>
+              </w:rPr>
+              <w:tab/>
+            </w:r>
+            <w:r>
+              <w:rPr>
+                <w:rFonts w:ascii="Times New Roman" w:hAnsi="Times New Roman"/>
+                <w:sz w:val="20"/>
+              </w:rPr>
+              <w:t>B.</w:t>
+            </w:r>
+            <w:r>
+              <w:rPr>
+                <w:rFonts w:ascii="Times New Roman" w:hAnsi="Times New Roman"/>
+                <w:sz w:val="20"/>
+              </w:rPr>
+              <w:tab/>
+              <w:t xml:space="preserve">Pembina Trails School Division; </w:t>
+            </w:r>
+          </w:p>
+          <w:p>
+            <w:pPr>
+              <w:widowControl w:val="0"/>
+              <w:tabs>
+                <w:tab w:val="left" w:pos="412"/>
+              </w:tabs>
+              <w:jc w:val="both"/>
+              <w:rPr>
+                <w:rFonts w:ascii="Times New Roman" w:hAnsi="Times New Roman"/>
+                <w:sz w:val="20"/>
+              </w:rPr>
+            </w:pPr>
+            <w:r>
+              <w:rPr>
+                <w:rFonts w:ascii="Times New Roman" w:hAnsi="Times New Roman"/>
+                <w:sz w:val="20"/>
+              </w:rPr>
+              <w:tab/>
+            </w:r>
+            <w:r>
+              <w:rPr>
+                <w:rFonts w:ascii="Times New Roman" w:hAnsi="Times New Roman"/>
+                <w:sz w:val="20"/>
+              </w:rPr>
+              <w:t>C.</w:t>
+            </w:r>
+            <w:r>
+              <w:rPr>
+                <w:rFonts w:ascii="Times New Roman" w:hAnsi="Times New Roman"/>
+                <w:sz w:val="20"/>
+              </w:rPr>
+              <w:tab/>
+              <w:t>River East Transcona School Division;</w:t>
+            </w:r>
+          </w:p>
+          <w:p>
+            <w:pPr>
+              <w:widowControl w:val="0"/>
+              <w:tabs>
+                <w:tab w:val="left" w:pos="378"/>
+              </w:tabs>
+              <w:jc w:val="both"/>
+              <w:rPr>
+                <w:rFonts w:ascii="Times New Roman" w:hAnsi="Times New Roman"/>
+                <w:sz w:val="20"/>
+              </w:rPr>
+            </w:pPr>
+            <w:r>
+              <w:rPr>
+                <w:rFonts w:ascii="Times New Roman" w:hAnsi="Times New Roman"/>
+                <w:sz w:val="20"/>
+              </w:rPr>
+              <w:tab/>
+            </w:r>
+            <w:r>
+              <w:rPr>
+                <w:rFonts w:ascii="Times New Roman" w:hAnsi="Times New Roman"/>
+                <w:sz w:val="20"/>
+              </w:rPr>
+              <w:t>D.</w:t>
+            </w:r>
+            <w:r>
+              <w:rPr>
+                <w:rFonts w:ascii="Times New Roman" w:hAnsi="Times New Roman"/>
+                <w:sz w:val="20"/>
+              </w:rPr>
+              <w:tab/>
+              <w:t>St. James-Assiniboia School Division;</w:t>
+            </w:r>
+          </w:p>
+          <w:p>
+            <w:pPr>
+              <w:widowControl w:val="0"/>
+              <w:tabs>
+                <w:tab w:val="left" w:pos="378"/>
+              </w:tabs>
+              <w:jc w:val="both"/>
+              <w:rPr>
+                <w:rFonts w:ascii="Times New Roman" w:hAnsi="Times New Roman"/>
+                <w:sz w:val="20"/>
+              </w:rPr>
+            </w:pPr>
+            <w:r>
+              <w:rPr>
+                <w:rFonts w:ascii="Times New Roman" w:hAnsi="Times New Roman"/>
+                <w:sz w:val="20"/>
+              </w:rPr>
+              <w:tab/>
+            </w:r>
+            <w:r>
+              <w:rPr>
+                <w:rFonts w:ascii="Times New Roman" w:hAnsi="Times New Roman"/>
+                <w:sz w:val="20"/>
+              </w:rPr>
+              <w:t>E.</w:t>
+            </w:r>
+            <w:r>
+              <w:rPr>
+                <w:rFonts w:ascii="Times New Roman" w:hAnsi="Times New Roman"/>
+                <w:sz w:val="20"/>
+              </w:rPr>
+              <w:tab/>
+              <w:t>Seven Oaks School Division; and</w:t>
+            </w:r>
+          </w:p>
+          <w:p>
+            <w:pPr>
+              <w:widowControl w:val="0"/>
+              <w:tabs>
+                <w:tab w:val="left" w:pos="378"/>
+              </w:tabs>
+              <w:jc w:val="both"/>
+              <w:rPr>
+                <w:rFonts w:ascii="Times New Roman" w:hAnsi="Times New Roman"/>
+                <w:sz w:val="20"/>
+              </w:rPr>
+            </w:pPr>
+            <w:r>
+              <w:rPr>
+                <w:rFonts w:ascii="Times New Roman" w:hAnsi="Times New Roman"/>
+                <w:sz w:val="20"/>
+              </w:rPr>
+              <w:tab/>
+            </w:r>
+            <w:r>
+              <w:rPr>
+                <w:rFonts w:ascii="Times New Roman" w:hAnsi="Times New Roman"/>
+                <w:sz w:val="20"/>
+              </w:rPr>
+              <w:t>F.</w:t>
+            </w:r>
+            <w:r>
+              <w:rPr>
+                <w:rFonts w:ascii="Times New Roman" w:hAnsi="Times New Roman"/>
+                <w:sz w:val="20"/>
+              </w:rPr>
+              <w:tab/>
+              <w:t>Winnipeg School Division.</w:t>
+            </w:r>
+          </w:p>
+          <w:p>
+            <w:pPr>
+              <w:widowControl w:val="0"/>
+              <w:jc w:val="both"/>
+              <w:rPr>
+                <w:rFonts w:ascii="Times New Roman" w:hAnsi="Times New Roman"/>
+                <w:sz w:val="20"/>
+              </w:rPr>
+            </w:pPr>
+          </w:p>
+          <w:p>
+            <w:pPr>
+              <w:widowControl w:val="0"/>
+              <w:tabs>
+                <w:tab w:val="left" w:pos="374"/>
+              </w:tabs>
+              <w:ind w:left="378" w:hanging="378"/>
+              <w:jc w:val="both"/>
+              <w:rPr>
+                <w:rFonts w:ascii="Times New Roman" w:hAnsi="Times New Roman"/>
+                <w:sz w:val="20"/>
+              </w:rPr>
+            </w:pPr>
+            <w:r>
+              <w:rPr>
+                <w:rFonts w:ascii="Times New Roman" w:hAnsi="Times New Roman"/>
+                <w:sz w:val="20"/>
+              </w:rPr>
+              <w:t>2.</w:t>
+            </w:r>
+            <w:r>
+              <w:rPr>
+                <w:rFonts w:ascii="Times New Roman" w:hAnsi="Times New Roman"/>
+                <w:sz w:val="20"/>
+              </w:rPr>
+              <w:tab/>
+              <w:t>That the criteria set forth in paragraphs 2.A. and 2.C. of the School Resource Officer Protocol be waived for the purposes of the Agreements outlined in Recommendation 1 only, in accordance with this report and such other terms and conditions deemed necessary by the City Solicitor / Director of Legal Services to protect the interests of the City.</w:t>
+            </w:r>
+          </w:p>
+          <w:p>
+            <w:pPr>
+              <w:widowControl w:val="0"/>
+              <w:jc w:val="both"/>
+              <w:rPr>
+                <w:rFonts w:ascii="Times New Roman" w:hAnsi="Times New Roman"/>
+                <w:sz w:val="20"/>
+              </w:rPr>
+            </w:pPr>
+          </w:p>
+          <w:p>
+            <w:pPr>
+              <w:widowControl w:val="0"/>
+              <w:tabs>
+                <w:tab w:val="left" w:pos="393"/>
+              </w:tabs>
+              <w:ind w:left="378" w:hanging="378"/>
+              <w:jc w:val="both"/>
+              <w:rPr>
+                <w:rFonts w:ascii="Times New Roman" w:hAnsi="Times New Roman"/>
+                <w:sz w:val="20"/>
+              </w:rPr>
+            </w:pPr>
+            <w:r>
+              <w:rPr>
+                <w:rFonts w:ascii="Times New Roman" w:hAnsi="Times New Roman"/>
+                <w:sz w:val="20"/>
+              </w:rPr>
+              <w:t>3.</w:t>
+            </w:r>
+            <w:r>
+              <w:rPr>
+                <w:rFonts w:ascii="Times New Roman" w:hAnsi="Times New Roman"/>
+                <w:sz w:val="20"/>
+              </w:rPr>
+              <w:tab/>
+              <w:t>That authority be delegated to the Chief of the Winnipeg Police Service to negotiate and approve the terms and conditions of the School Resource Officer Program Agreements and the Ancillary Agreements, in accordance with this report and such other terms and conditions deemed necessary by the City Solicitor / Director of Legal Services to protect the interests of the City.</w:t>
+            </w:r>
+          </w:p>
+          <w:p>
+            <w:pPr>
+              <w:widowControl w:val="0"/>
+              <w:jc w:val="both"/>
+              <w:rPr>
+                <w:rFonts w:ascii="Times New Roman" w:hAnsi="Times New Roman"/>
+                <w:sz w:val="20"/>
+              </w:rPr>
+            </w:pPr>
+          </w:p>
+          <w:p>
+            <w:pPr>
+              <w:spacing w:before="60" w:after="60"/>
+              <w:jc w:val="center"/>
+              <w:rPr>
+                <w:rFonts w:ascii="Times New Roman" w:hAnsi="Times New Roman"/>
+                <w:b/>
+                <w:sz w:val="20"/>
+              </w:rPr>
+            </w:pPr>
+            <w:r>
+              <w:rPr>
+                <w:rFonts w:ascii="Times New Roman" w:hAnsi="Times New Roman"/>
+                <w:sz w:val="20"/>
+              </w:rPr>
+              <w:t>4.</w:t>
+            </w:r>
+            <w:r>
+              <w:rPr>
+                <w:rFonts w:ascii="Times New Roman" w:hAnsi="Times New Roman"/>
+                <w:sz w:val="20"/>
+              </w:rPr>
+              <w:tab/>
+              <w:t>That the proper officers of the City be authorized to do all things necessary to implement the intent of the foregoing.</w:t>
             </w:r>
           </w:p>
         </w:tc>
@@ -6208,6 +6468,7 @@
               <w:jc w:val="center"/>
               <w:rPr>
                 <w:rFonts w:ascii="Times New Roman" w:hAnsi="Times New Roman"/>
+                <w:b/>
                 <w:sz w:val="20"/>
               </w:rPr>
             </w:pPr>
@@ -6222,16 +6483,227 @@
         </w:tc>
       </w:tr>
       <w:tr>
+        <w:trPr>
+          <w:tblHeader/>
+        </w:trPr>
         <w:tc>
           <w:tcPr>
             <w:tcW w:w="1355" w:type="dxa"/>
           </w:tcPr>
           <w:p>
             <w:pPr>
+              <w:pStyle w:val="Heading2"/>
+              <w:ind w:right="-108"/>
+              <w:rPr>
+                <w:rFonts w:ascii="Times New Roman" w:hAnsi="Times New Roman"/>
+              </w:rPr>
+            </w:pPr>
+            <w:r>
+              <w:rPr>
+                <w:rFonts w:ascii="Times New Roman" w:hAnsi="Times New Roman"/>
+              </w:rPr>
+              <w:t>L8</w:t>
+            </w:r>
+          </w:p>
+        </w:tc>
+        <w:tc>
+          <w:tcPr>
+            <w:tcW w:w="1769" w:type="dxa"/>
+          </w:tcPr>
+          <w:p>
+            <w:pPr>
               <w:spacing w:before="60" w:after="60"/>
               <w:jc w:val="center"/>
               <w:rPr>
                 <w:rFonts w:ascii="Times New Roman" w:hAnsi="Times New Roman"/>
+                <w:b/>
+                <w:sz w:val="20"/>
+              </w:rPr>
+            </w:pPr>
+            <w:r>
+              <w:rPr>
+                <w:rFonts w:ascii="Times New Roman" w:hAnsi="Times New Roman"/>
+                <w:sz w:val="20"/>
+              </w:rPr>
+              <w:t>Rollins/ Eadie</w:t>
+            </w:r>
+          </w:p>
+        </w:tc>
+        <w:tc>
+          <w:tcPr>
+            <w:tcW w:w="5611" w:type="dxa"/>
+          </w:tcPr>
+          <w:p>
+            <w:pPr>
+              <w:spacing w:before="60" w:after="60"/>
+              <w:rPr>
+                <w:rFonts w:ascii="Times New Roman" w:hAnsi="Times New Roman"/>
+                <w:b/>
+                <w:sz w:val="20"/>
+              </w:rPr>
+            </w:pPr>
+            <w:r>
+              <w:rPr>
+                <w:rFonts w:ascii="Times New Roman" w:hAnsi="Times New Roman"/>
+                <w:sz w:val="20"/>
+              </w:rPr>
+              <w:t xml:space="preserve">THAT </w:t>
+            </w:r>
+            <w:r>
+              <w:rPr>
+                <w:rFonts w:ascii="Times New Roman" w:hAnsi="Times New Roman"/>
+                <w:sz w:val="20"/>
+              </w:rPr>
+              <w:t xml:space="preserve">the motion </w:t>
+            </w:r>
+            <w:r>
+              <w:rPr>
+                <w:rFonts w:ascii="Times New Roman" w:hAnsi="Times New Roman"/>
+                <w:sz w:val="20"/>
+              </w:rPr>
+              <w:t>regarding Winnipeg Police Services School Resource Officer Programs be amended by deleting “2.A” in Recommendation 2.</w:t>
+            </w:r>
+          </w:p>
+        </w:tc>
+        <w:tc>
+          <w:tcPr>
+            <w:tcW w:w="2178" w:type="dxa"/>
+          </w:tcPr>
+          <w:p>
+            <w:pPr>
+              <w:spacing w:before="60" w:after="60"/>
+              <w:jc w:val="center"/>
+              <w:rPr>
+                <w:rFonts w:ascii="Times New Roman" w:hAnsi="Times New Roman"/>
+                <w:bCs/>
+                <w:sz w:val="20"/>
+              </w:rPr>
+            </w:pPr>
+            <w:r>
+              <w:rPr>
+                <w:rFonts w:ascii="Times New Roman" w:hAnsi="Times New Roman"/>
+                <w:bCs/>
+                <w:sz w:val="20"/>
+              </w:rPr>
+              <w:t>LOST</w:t>
+            </w:r>
+          </w:p>
+        </w:tc>
+      </w:tr>
+      <w:tr>
+        <w:tc>
+          <w:tcPr>
+            <w:tcW w:w="1355" w:type="dxa"/>
+          </w:tcPr>
+          <w:p>
+            <w:pPr>
+              <w:spacing w:before="60" w:after="60"/>
+              <w:jc w:val="center"/>
+              <w:rPr>
+                <w:rFonts w:ascii="Times New Roman" w:hAnsi="Times New Roman"/>
+                <w:sz w:val="20"/>
+              </w:rPr>
+            </w:pPr>
+            <w:r>
+              <w:rPr>
+                <w:rFonts w:ascii="Times New Roman" w:hAnsi="Times New Roman"/>
+                <w:sz w:val="20"/>
+              </w:rPr>
+              <w:t>1</w:t>
+            </w:r>
+          </w:p>
+        </w:tc>
+        <w:tc>
+          <w:tcPr>
+            <w:tcW w:w="1769" w:type="dxa"/>
+          </w:tcPr>
+          <w:p>
+            <w:pPr>
+              <w:spacing w:before="60" w:after="60"/>
+              <w:rPr>
+                <w:rFonts w:ascii="Times New Roman" w:hAnsi="Times New Roman"/>
+                <w:sz w:val="20"/>
+              </w:rPr>
+            </w:pPr>
+            <w:r>
+              <w:rPr>
+                <w:rFonts w:ascii="Times New Roman" w:hAnsi="Times New Roman"/>
+                <w:sz w:val="20"/>
+              </w:rPr>
+              <w:t>Browaty / Santos</w:t>
+            </w:r>
+          </w:p>
+        </w:tc>
+        <w:tc>
+          <w:tcPr>
+            <w:tcW w:w="5611" w:type="dxa"/>
+          </w:tcPr>
+          <w:p>
+            <w:pPr>
+              <w:widowControl w:val="0"/>
+              <w:jc w:val="both"/>
+              <w:rPr>
+                <w:rFonts w:ascii="Times New Roman" w:hAnsi="Times New Roman"/>
+                <w:sz w:val="20"/>
+              </w:rPr>
+            </w:pPr>
+            <w:r>
+              <w:rPr>
+                <w:rFonts w:ascii="Times New Roman" w:hAnsi="Times New Roman"/>
+                <w:sz w:val="20"/>
+              </w:rPr>
+              <w:t>THEREFORE BE IT RESOLVED THAT Councillor Ross Eadie be appointed as Deputy Speaker for</w:t>
+            </w:r>
+            <w:r>
+              <w:rPr>
+                <w:rFonts w:ascii="Times New Roman" w:hAnsi="Times New Roman"/>
+                <w:sz w:val="20"/>
+              </w:rPr>
+              <w:t xml:space="preserve"> </w:t>
+            </w:r>
+            <w:r>
+              <w:rPr>
+                <w:rFonts w:ascii="Times New Roman" w:hAnsi="Times New Roman"/>
+                <w:sz w:val="20"/>
+              </w:rPr>
+              <w:t>the remainder of the 2019-2020 term.</w:t>
+            </w:r>
+          </w:p>
+        </w:tc>
+        <w:tc>
+          <w:tcPr>
+            <w:tcW w:w="2178" w:type="dxa"/>
+          </w:tcPr>
+          <w:p>
+            <w:pPr>
+              <w:spacing w:before="60" w:after="60"/>
+              <w:jc w:val="center"/>
+              <w:rPr>
+                <w:rFonts w:ascii="Times New Roman" w:hAnsi="Times New Roman"/>
+                <w:sz w:val="20"/>
+              </w:rPr>
+            </w:pPr>
+            <w:r>
+              <w:rPr>
+                <w:rFonts w:ascii="Times New Roman" w:hAnsi="Times New Roman"/>
+                <w:sz w:val="20"/>
+              </w:rPr>
+              <w:t>CARRIED</w:t>
+            </w:r>
+          </w:p>
+        </w:tc>
+      </w:tr>
+      <w:tr>
+        <w:tc>
+          <w:tcPr>
+            <w:tcW w:w="1355" w:type="dxa"/>
+          </w:tcPr>
+          <w:p>
+            <w:pPr>
+              <w:spacing w:before="60" w:after="60"/>
+              <w:jc w:val="center"/>
+              <w:rPr>
+                <w:rFonts w:ascii="Times New Roman" w:hAnsi="Times New Roman"/>
                 <w:sz w:val="20"/>
               </w:rPr>
             </w:pPr>
@@ -6315,23 +6787,7 @@
                 <w:sz w:val="20"/>
               </w:rPr>
               <w:tab/>
-              <w:t xml:space="preserve">That $975,000 of the proceeds from the </w:t>
-            </w:r>
-            <w:proofErr w:type="spellStart"/>
-            <w:r>
-              <w:rPr>
-                <w:rFonts w:ascii="Times New Roman" w:hAnsi="Times New Roman"/>
-                <w:sz w:val="20"/>
-              </w:rPr>
-              <w:t>Edgecorp</w:t>
-            </w:r>
-            <w:proofErr w:type="spellEnd"/>
-            <w:r>
-              <w:rPr>
-                <w:rFonts w:ascii="Times New Roman" w:hAnsi="Times New Roman"/>
-                <w:sz w:val="20"/>
-              </w:rPr>
-              <w:t xml:space="preserve"> – City of </w:t>
+              <w:t xml:space="preserve">That $975,000 of the proceeds from the Edgecorp – City of </w:t>
             </w:r>
             <w:r>
               <w:rPr>
@@ -6590,23 +7046,7 @@
                 <w:sz w:val="20"/>
               </w:rPr>
               <w:tab/>
-              <w:t xml:space="preserve">$100,000 towards renewal of </w:t>
-            </w:r>
-            <w:proofErr w:type="spellStart"/>
-            <w:r>
-              <w:rPr>
-                <w:rFonts w:ascii="Times New Roman" w:hAnsi="Times New Roman"/>
-                <w:sz w:val="20"/>
-              </w:rPr>
-              <w:t>Paulicelli</w:t>
-            </w:r>
-            <w:proofErr w:type="spellEnd"/>
-            <w:r>
-              <w:rPr>
-                <w:rFonts w:ascii="Times New Roman" w:hAnsi="Times New Roman"/>
-                <w:sz w:val="20"/>
-              </w:rPr>
-              <w:t xml:space="preserve"> Park including </w:t>
+              <w:t xml:space="preserve">$100,000 towards renewal of Paulicelli Park including </w:t>
             </w:r>
             <w:r>
               <w:rPr>
@@ -6645,6 +7085,7 @@
                 <w:rFonts w:ascii="Times New Roman" w:hAnsi="Times New Roman"/>
                 <w:sz w:val="20"/>
               </w:rPr>
+              <w:lastRenderedPageBreak/>
               <w:tab/>
             </w:r>
             <w:r>
@@ -6714,23 +7155,7 @@
                 <w:sz w:val="20"/>
               </w:rPr>
               <w:tab/>
-              <w:t xml:space="preserve">$100,000 towards renewal of Victor </w:t>
-            </w:r>
-            <w:proofErr w:type="spellStart"/>
-            <w:r>
-              <w:rPr>
-                <w:rFonts w:ascii="Times New Roman" w:hAnsi="Times New Roman"/>
-                <w:sz w:val="20"/>
-              </w:rPr>
-              <w:t>Valde</w:t>
-            </w:r>
-            <w:proofErr w:type="spellEnd"/>
-            <w:r>
-              <w:rPr>
-                <w:rFonts w:ascii="Times New Roman" w:hAnsi="Times New Roman"/>
-                <w:sz w:val="20"/>
-              </w:rPr>
-              <w:t xml:space="preserve"> Park including </w:t>
+              <w:t xml:space="preserve">$100,000 towards renewal of Victor Valde Park including </w:t>
             </w:r>
             <w:r>
               <w:rPr>
@@ -6784,23 +7209,7 @@
                 <w:sz w:val="20"/>
               </w:rPr>
               <w:tab/>
-              <w:t xml:space="preserve">$100,000 towards renewal of </w:t>
-            </w:r>
-            <w:proofErr w:type="spellStart"/>
-            <w:r>
-              <w:rPr>
-                <w:rFonts w:ascii="Times New Roman" w:hAnsi="Times New Roman"/>
-                <w:sz w:val="20"/>
-              </w:rPr>
-              <w:t>Lagimodiere</w:t>
-            </w:r>
-            <w:proofErr w:type="spellEnd"/>
-            <w:r>
-              <w:rPr>
-                <w:rFonts w:ascii="Times New Roman" w:hAnsi="Times New Roman"/>
-                <w:sz w:val="20"/>
-              </w:rPr>
-              <w:t xml:space="preserve"> Park including </w:t>
+              <w:t xml:space="preserve">$100,000 towards renewal of Lagimodiere Park including </w:t>
             </w:r>
             <w:r>
               <w:rPr>
@@ -7033,27 +7442,7 @@
                 <w:snapToGrid w:val="0"/>
                 <w:sz w:val="20"/>
               </w:rPr>
-              <w:t xml:space="preserve">dispatcher </w:t>
-            </w:r>
-            <w:proofErr w:type="spellStart"/>
-            <w:r>
-              <w:rPr>
-                <w:rFonts w:ascii="Times New Roman" w:hAnsi="Times New Roman"/>
-                <w:bCs/>
-                <w:snapToGrid w:val="0"/>
-                <w:sz w:val="20"/>
-              </w:rPr>
-              <w:t>licence</w:t>
-            </w:r>
-            <w:proofErr w:type="spellEnd"/>
-            <w:r>
-              <w:rPr>
-                <w:rFonts w:ascii="Times New Roman" w:hAnsi="Times New Roman"/>
-                <w:bCs/>
-                <w:snapToGrid w:val="0"/>
-                <w:sz w:val="20"/>
-              </w:rPr>
-              <w:t xml:space="preserve"> fees in the following manner:</w:t>
+              <w:t>dispatcher licence fees in the following manner:</w:t>
             </w:r>
           </w:p>
           <w:p>
@@ -7097,9 +7486,8 @@
                 <w:sz w:val="20"/>
               </w:rPr>
               <w:tab/>
-              <w:t xml:space="preserve">For small dispatchers with </w:t>
-            </w:r>
-            <w:proofErr w:type="spellStart"/>
+              <w:t xml:space="preserve">For small dispatchers with licences for less than 25 </w:t>
+            </w:r>
             <w:r>
               <w:rPr>
                 <w:rFonts w:ascii="Times New Roman" w:hAnsi="Times New Roman"/>
@@ -7107,9 +7495,8 @@
                 <w:snapToGrid w:val="0"/>
                 <w:sz w:val="20"/>
               </w:rPr>
-              <w:t>licences</w:t>
-            </w:r>
-            <w:proofErr w:type="spellEnd"/>
+              <w:tab/>
+            </w:r>
             <w:r>
               <w:rPr>
                 <w:rFonts w:ascii="Times New Roman" w:hAnsi="Times New Roman"/>
@@ -7117,7 +7504,7 @@
                 <w:snapToGrid w:val="0"/>
                 <w:sz w:val="20"/>
               </w:rPr>
-              <w:t xml:space="preserve"> for less than 25 </w:t>
+              <w:tab/>
             </w:r>
             <w:r>
               <w:rPr>
@@ -7135,6 +7522,15 @@
                 <w:snapToGrid w:val="0"/>
                 <w:sz w:val="20"/>
               </w:rPr>
+              <w:t xml:space="preserve">vehicles, and monthly licence costs less than $500, a </w:t>
+            </w:r>
+            <w:r>
+              <w:rPr>
+                <w:rFonts w:ascii="Times New Roman" w:hAnsi="Times New Roman"/>
+                <w:bCs/>
+                <w:snapToGrid w:val="0"/>
+                <w:sz w:val="20"/>
+              </w:rPr>
               <w:tab/>
             </w:r>
             <w:r>
@@ -7144,6 +7540,7 @@
                 <w:snapToGrid w:val="0"/>
                 <w:sz w:val="20"/>
               </w:rPr>
+              <w:lastRenderedPageBreak/>
               <w:tab/>
             </w:r>
             <w:r>
@@ -7153,9 +7550,8 @@
                 <w:snapToGrid w:val="0"/>
                 <w:sz w:val="20"/>
               </w:rPr>
-              <w:t xml:space="preserve">vehicles, and monthly </w:t>
-            </w:r>
-            <w:proofErr w:type="spellStart"/>
+              <w:tab/>
+            </w:r>
             <w:r>
               <w:rPr>
                 <w:rFonts w:ascii="Times New Roman" w:hAnsi="Times New Roman"/>
@@ -7163,9 +7559,8 @@
                 <w:snapToGrid w:val="0"/>
                 <w:sz w:val="20"/>
               </w:rPr>
-              <w:t>licence</w:t>
-            </w:r>
-            <w:proofErr w:type="spellEnd"/>
+              <w:t xml:space="preserve">credit for the full amount of one month’s dispatcher </w:t>
+            </w:r>
             <w:r>
               <w:rPr>
                 <w:rFonts w:ascii="Times New Roman" w:hAnsi="Times New Roman"/>
@@ -7173,7 +7568,7 @@
                 <w:snapToGrid w:val="0"/>
                 <w:sz w:val="20"/>
               </w:rPr>
-              <w:t xml:space="preserve"> costs less than $500, a </w:t>
+              <w:tab/>
             </w:r>
             <w:r>
               <w:rPr>
@@ -7200,6 +7595,30 @@
                 <w:snapToGrid w:val="0"/>
                 <w:sz w:val="20"/>
               </w:rPr>
+              <w:t>licence fee.</w:t>
+            </w:r>
+          </w:p>
+          <w:p>
+            <w:pPr>
+              <w:widowControl w:val="0"/>
+              <w:tabs>
+                <w:tab w:val="left" w:pos="301"/>
+              </w:tabs>
+              <w:jc w:val="both"/>
+              <w:rPr>
+                <w:rFonts w:ascii="Times New Roman" w:hAnsi="Times New Roman"/>
+                <w:bCs/>
+                <w:snapToGrid w:val="0"/>
+                <w:sz w:val="20"/>
+              </w:rPr>
+            </w:pPr>
+            <w:r>
+              <w:rPr>
+                <w:rFonts w:ascii="Times New Roman" w:hAnsi="Times New Roman"/>
+                <w:bCs/>
+                <w:snapToGrid w:val="0"/>
+                <w:sz w:val="20"/>
+              </w:rPr>
               <w:tab/>
             </w:r>
             <w:r>
@@ -7209,7 +7628,7 @@
                 <w:snapToGrid w:val="0"/>
                 <w:sz w:val="20"/>
               </w:rPr>
-              <w:t xml:space="preserve">credit for the full amount of one month’s dispatcher </w:t>
+              <w:t>B.</w:t>
             </w:r>
             <w:r>
               <w:rPr>
@@ -7219,6 +7638,7 @@
                 <w:sz w:val="20"/>
               </w:rPr>
               <w:tab/>
+              <w:t xml:space="preserve">For those companies with dispatcher licences of more </w:t>
             </w:r>
             <w:r>
               <w:rPr>
@@ -7238,7 +7658,6 @@
               </w:rPr>
               <w:tab/>
             </w:r>
-            <w:proofErr w:type="spellStart"/>
             <w:r>
               <w:rPr>
                 <w:rFonts w:ascii="Times New Roman" w:hAnsi="Times New Roman"/>
@@ -7246,9 +7665,8 @@
                 <w:snapToGrid w:val="0"/>
                 <w:sz w:val="20"/>
               </w:rPr>
-              <w:t>licence</w:t>
-            </w:r>
-            <w:proofErr w:type="spellEnd"/>
+              <w:t xml:space="preserve">than 25 vehicles, and monthly licence costs over $500, a </w:t>
+            </w:r>
             <w:r>
               <w:rPr>
                 <w:rFonts w:ascii="Times New Roman" w:hAnsi="Times New Roman"/>
@@ -7256,23 +7674,17 @@
                 <w:snapToGrid w:val="0"/>
                 <w:sz w:val="20"/>
               </w:rPr>
-              <w:t xml:space="preserve"> fee.</w:t>
-            </w:r>
-          </w:p>
-          <w:p>
-            <w:pPr>
-              <w:widowControl w:val="0"/>
-              <w:tabs>
-                <w:tab w:val="left" w:pos="301"/>
-              </w:tabs>
-              <w:jc w:val="both"/>
+              <w:tab/>
+            </w:r>
+            <w:r>
               <w:rPr>
                 <w:rFonts w:ascii="Times New Roman" w:hAnsi="Times New Roman"/>
                 <w:bCs/>
                 <w:snapToGrid w:val="0"/>
                 <w:sz w:val="20"/>
               </w:rPr>
-            </w:pPr>
+              <w:tab/>
+            </w:r>
             <w:r>
               <w:rPr>
                 <w:rFonts w:ascii="Times New Roman" w:hAnsi="Times New Roman"/>
@@ -7280,6 +7692,15 @@
                 <w:snapToGrid w:val="0"/>
                 <w:sz w:val="20"/>
               </w:rPr>
+              <w:t xml:space="preserve">credit of 50% of the value of one month’s dispatcher </w:t>
+            </w:r>
+            <w:r>
+              <w:rPr>
+                <w:rFonts w:ascii="Times New Roman" w:hAnsi="Times New Roman"/>
+                <w:bCs/>
+                <w:snapToGrid w:val="0"/>
+                <w:sz w:val="20"/>
+              </w:rPr>
               <w:tab/>
             </w:r>
             <w:r>
@@ -7289,7 +7710,7 @@
                 <w:snapToGrid w:val="0"/>
                 <w:sz w:val="20"/>
               </w:rPr>
-              <w:t>B.</w:t>
+              <w:tab/>
             </w:r>
             <w:r>
               <w:rPr>
@@ -7299,9 +7720,7 @@
                 <w:sz w:val="20"/>
               </w:rPr>
               <w:tab/>
-              <w:t xml:space="preserve">For those companies with dispatcher </w:t>
-            </w:r>
-            <w:proofErr w:type="spellStart"/>
+            </w:r>
             <w:r>
               <w:rPr>
                 <w:rFonts w:ascii="Times New Roman" w:hAnsi="Times New Roman"/>
@@ -7309,138 +7728,7 @@
                 <w:snapToGrid w:val="0"/>
                 <w:sz w:val="20"/>
               </w:rPr>
-              <w:t>licences</w:t>
-            </w:r>
-            <w:proofErr w:type="spellEnd"/>
-            <w:r>
-              <w:rPr>
-                <w:rFonts w:ascii="Times New Roman" w:hAnsi="Times New Roman"/>
-                <w:bCs/>
-                <w:snapToGrid w:val="0"/>
-                <w:sz w:val="20"/>
-              </w:rPr>
-              <w:t xml:space="preserve"> of more </w:t>
-            </w:r>
-            <w:r>
-              <w:rPr>
-                <w:rFonts w:ascii="Times New Roman" w:hAnsi="Times New Roman"/>
-                <w:bCs/>
-                <w:snapToGrid w:val="0"/>
-                <w:sz w:val="20"/>
-              </w:rPr>
-              <w:tab/>
-            </w:r>
-            <w:r>
-              <w:rPr>
-                <w:rFonts w:ascii="Times New Roman" w:hAnsi="Times New Roman"/>
-                <w:bCs/>
-                <w:snapToGrid w:val="0"/>
-                <w:sz w:val="20"/>
-              </w:rPr>
-              <w:tab/>
-            </w:r>
-            <w:r>
-              <w:rPr>
-                <w:rFonts w:ascii="Times New Roman" w:hAnsi="Times New Roman"/>
-                <w:bCs/>
-                <w:snapToGrid w:val="0"/>
-                <w:sz w:val="20"/>
-              </w:rPr>
-              <w:t xml:space="preserve">than 25 vehicles, and monthly </w:t>
-            </w:r>
-            <w:proofErr w:type="spellStart"/>
-            <w:r>
-              <w:rPr>
-                <w:rFonts w:ascii="Times New Roman" w:hAnsi="Times New Roman"/>
-                <w:bCs/>
-                <w:snapToGrid w:val="0"/>
-                <w:sz w:val="20"/>
-              </w:rPr>
-              <w:t>licence</w:t>
-            </w:r>
-            <w:proofErr w:type="spellEnd"/>
-            <w:r>
-              <w:rPr>
-                <w:rFonts w:ascii="Times New Roman" w:hAnsi="Times New Roman"/>
-                <w:bCs/>
-                <w:snapToGrid w:val="0"/>
-                <w:sz w:val="20"/>
-              </w:rPr>
-              <w:t xml:space="preserve"> costs over $500, a </w:t>
-            </w:r>
-            <w:r>
-              <w:rPr>
-                <w:rFonts w:ascii="Times New Roman" w:hAnsi="Times New Roman"/>
-                <w:bCs/>
-                <w:snapToGrid w:val="0"/>
-                <w:sz w:val="20"/>
-              </w:rPr>
-              <w:tab/>
-            </w:r>
-            <w:r>
-              <w:rPr>
-                <w:rFonts w:ascii="Times New Roman" w:hAnsi="Times New Roman"/>
-                <w:bCs/>
-                <w:snapToGrid w:val="0"/>
-                <w:sz w:val="20"/>
-              </w:rPr>
-              <w:tab/>
-            </w:r>
-            <w:r>
-              <w:rPr>
-                <w:rFonts w:ascii="Times New Roman" w:hAnsi="Times New Roman"/>
-                <w:bCs/>
-                <w:snapToGrid w:val="0"/>
-                <w:sz w:val="20"/>
-              </w:rPr>
-              <w:t xml:space="preserve">credit of 50% of the value of one month’s dispatcher </w:t>
-            </w:r>
-            <w:r>
-              <w:rPr>
-                <w:rFonts w:ascii="Times New Roman" w:hAnsi="Times New Roman"/>
-                <w:bCs/>
-                <w:snapToGrid w:val="0"/>
-                <w:sz w:val="20"/>
-              </w:rPr>
-              <w:tab/>
-            </w:r>
-            <w:r>
-              <w:rPr>
-                <w:rFonts w:ascii="Times New Roman" w:hAnsi="Times New Roman"/>
-                <w:bCs/>
-                <w:snapToGrid w:val="0"/>
-                <w:sz w:val="20"/>
-              </w:rPr>
-              <w:tab/>
-            </w:r>
-            <w:r>
-              <w:rPr>
-                <w:rFonts w:ascii="Times New Roman" w:hAnsi="Times New Roman"/>
-                <w:bCs/>
-                <w:snapToGrid w:val="0"/>
-                <w:sz w:val="20"/>
-              </w:rPr>
-              <w:tab/>
-            </w:r>
-            <w:proofErr w:type="spellStart"/>
-            <w:r>
-              <w:rPr>
-                <w:rFonts w:ascii="Times New Roman" w:hAnsi="Times New Roman"/>
-                <w:bCs/>
-                <w:snapToGrid w:val="0"/>
-                <w:sz w:val="20"/>
-              </w:rPr>
-              <w:t>licence</w:t>
-            </w:r>
-            <w:proofErr w:type="spellEnd"/>
-            <w:r>
-              <w:rPr>
-                <w:rFonts w:ascii="Times New Roman" w:hAnsi="Times New Roman"/>
-                <w:bCs/>
-                <w:snapToGrid w:val="0"/>
-                <w:sz w:val="20"/>
-              </w:rPr>
-              <w:t xml:space="preserve"> fee.</w:t>
+              <w:t>licence fee.</w:t>
             </w:r>
           </w:p>
           <w:p>
@@ -7475,9 +7763,8 @@
                 <w:sz w:val="20"/>
               </w:rPr>
               <w:tab/>
-              <w:t xml:space="preserve">That the dispatcher </w:t>
-            </w:r>
-            <w:proofErr w:type="spellStart"/>
+              <w:t xml:space="preserve">That the dispatcher licence fee credits of approximately </w:t>
+            </w:r>
             <w:r>
               <w:rPr>
                 <w:rFonts w:ascii="Times New Roman" w:hAnsi="Times New Roman"/>
@@ -7485,9 +7772,8 @@
                 <w:snapToGrid w:val="0"/>
                 <w:sz w:val="20"/>
               </w:rPr>
-              <w:t>licence</w:t>
-            </w:r>
-            <w:proofErr w:type="spellEnd"/>
+              <w:tab/>
+            </w:r>
             <w:r>
               <w:rPr>
                 <w:rFonts w:ascii="Times New Roman" w:hAnsi="Times New Roman"/>
@@ -7495,7 +7781,7 @@
                 <w:snapToGrid w:val="0"/>
                 <w:sz w:val="20"/>
               </w:rPr>
-              <w:t xml:space="preserve"> fee credits of approximately </w:t>
+              <w:t xml:space="preserve">$16,000 to the Vehicle for Hire industry, be funded through </w:t>
             </w:r>
             <w:r>
               <w:rPr>
@@ -7513,24 +7799,6 @@
                 <w:snapToGrid w:val="0"/>
                 <w:sz w:val="20"/>
               </w:rPr>
-              <w:t xml:space="preserve">$16,000 to the Vehicle for Hire industry, be funded through </w:t>
-            </w:r>
-            <w:r>
-              <w:rPr>
-                <w:rFonts w:ascii="Times New Roman" w:hAnsi="Times New Roman"/>
-                <w:bCs/>
-                <w:snapToGrid w:val="0"/>
-                <w:sz w:val="20"/>
-              </w:rPr>
-              <w:tab/>
-            </w:r>
-            <w:r>
-              <w:rPr>
-                <w:rFonts w:ascii="Times New Roman" w:hAnsi="Times New Roman"/>
-                <w:bCs/>
-                <w:snapToGrid w:val="0"/>
-                <w:sz w:val="20"/>
-              </w:rPr>
               <w:t>existing departmental budgets.</w:t>
             </w:r>
           </w:p>
@@ -7553,6 +7821,7 @@
                 <w:rFonts w:ascii="Times New Roman" w:hAnsi="Times New Roman"/>
                 <w:sz w:val="20"/>
               </w:rPr>
+              <w:lastRenderedPageBreak/>
               <w:t>CARRIED</w:t>
             </w:r>
           </w:p>
@@ -7717,6 +7986,7 @@
                 <w:bCs/>
                 <w:sz w:val="20"/>
               </w:rPr>
+              <w:lastRenderedPageBreak/>
               <w:tab/>
             </w:r>
             <w:r>
@@ -8033,6 +8303,7 @@
                 <w:rFonts w:ascii="Times New Roman" w:hAnsi="Times New Roman"/>
                 <w:sz w:val="20"/>
               </w:rPr>
+              <w:lastRenderedPageBreak/>
               <w:t>WITHDRAWN</w:t>
             </w:r>
           </w:p>
@@ -8057,7 +8328,6 @@
                 <w:rFonts w:ascii="Times New Roman" w:hAnsi="Times New Roman"/>
                 <w:sz w:val="20"/>
               </w:rPr>
-              <w:lastRenderedPageBreak/>
               <w:t>5</w:t>
             </w:r>
           </w:p>
@@ -8219,6 +8489,7 @@
                 <w:rFonts w:ascii="Times New Roman" w:hAnsi="Times New Roman"/>
                 <w:sz w:val="20"/>
               </w:rPr>
+              <w:lastRenderedPageBreak/>
               <w:t>LOST</w:t>
             </w:r>
           </w:p>
@@ -8529,6 +8800,7 @@
                 <w:rFonts w:ascii="Times New Roman" w:hAnsi="Times New Roman"/>
                 <w:sz w:val="20"/>
               </w:rPr>
+              <w:lastRenderedPageBreak/>
               <w:t>CARRIED</w:t>
             </w:r>
           </w:p>
@@ -8997,23 +9269,7 @@
                 <w:rFonts w:ascii="Times New Roman" w:hAnsi="Times New Roman"/>
                 <w:sz w:val="20"/>
               </w:rPr>
-              <w:t xml:space="preserve">o amend the Precinct “E” – Precinct Plan By-law to </w:t>
-            </w:r>
-            <w:proofErr w:type="spellStart"/>
-            <w:r>
-              <w:rPr>
-                <w:rFonts w:ascii="Times New Roman" w:hAnsi="Times New Roman"/>
-                <w:sz w:val="20"/>
-              </w:rPr>
-              <w:t>redesignate</w:t>
-            </w:r>
-            <w:proofErr w:type="spellEnd"/>
-            <w:r>
-              <w:rPr>
-                <w:rFonts w:ascii="Times New Roman" w:hAnsi="Times New Roman"/>
-                <w:sz w:val="20"/>
-              </w:rPr>
-              <w:t xml:space="preserve"> lands generally located at the address commonly referred to as 1206 Templeton Avenue as a Higher</w:t>
+              <w:t>o amend the Precinct “E” – Precinct Plan By-law to redesignate lands generally located at the address commonly referred to as 1206 Templeton Avenue as a Higher</w:t>
             </w:r>
             <w:r>
               <w:rPr>
@@ -9116,23 +9372,7 @@
                 <w:rFonts w:ascii="Times New Roman" w:hAnsi="Times New Roman"/>
                 <w:sz w:val="20"/>
               </w:rPr>
-              <w:t xml:space="preserve">o approve a plan of subdivision and amend Winnipeg Zoning By-law No. 200/2006 to rezone land located at the Ken </w:t>
-            </w:r>
-            <w:proofErr w:type="spellStart"/>
-            <w:r>
-              <w:rPr>
-                <w:rFonts w:ascii="Times New Roman" w:hAnsi="Times New Roman"/>
-                <w:sz w:val="20"/>
-              </w:rPr>
-              <w:t>Oblik</w:t>
-            </w:r>
-            <w:proofErr w:type="spellEnd"/>
-            <w:r>
-              <w:rPr>
-                <w:rFonts w:ascii="Times New Roman" w:hAnsi="Times New Roman"/>
-                <w:sz w:val="20"/>
-              </w:rPr>
-              <w:t xml:space="preserve"> Drive in the Assiniboia Community pursuant to Development Application No. DASZ 40/2019</w:t>
+              <w:t>o approve a plan of subdivision and amend Winnipeg Zoning By-law No. 200/2006 to rezone land located at the Ken Oblik Drive in the Assiniboia Community pursuant to Development Application No. DASZ 40/2019</w:t>
             </w:r>
           </w:p>
         </w:tc>
@@ -9206,23 +9446,7 @@
                 <w:rFonts w:ascii="Times New Roman" w:hAnsi="Times New Roman"/>
                 <w:sz w:val="20"/>
               </w:rPr>
-              <w:t xml:space="preserve">To approve a plan of subdivision and amend Winnipeg Zoning By-law No. 200/2006 to rezone land located at 1610, 1614, 1618, 1622 and 1626 </w:t>
-            </w:r>
-            <w:proofErr w:type="spellStart"/>
-            <w:r>
-              <w:rPr>
-                <w:rFonts w:ascii="Times New Roman" w:hAnsi="Times New Roman"/>
-                <w:sz w:val="20"/>
-              </w:rPr>
-              <w:t>Ravelston</w:t>
-            </w:r>
-            <w:proofErr w:type="spellEnd"/>
-            <w:r>
-              <w:rPr>
-                <w:rFonts w:ascii="Times New Roman" w:hAnsi="Times New Roman"/>
-                <w:sz w:val="20"/>
-              </w:rPr>
-              <w:t xml:space="preserve"> Avenue West in the </w:t>
+              <w:t xml:space="preserve">To approve a plan of subdivision and amend Winnipeg Zoning By-law No. 200/2006 to rezone land located at 1610, 1614, 1618, 1622 and 1626 Ravelston Avenue West in the </w:t>
             </w:r>
           </w:p>
           <w:p>
@@ -9310,23 +9534,7 @@
                 <w:rFonts w:ascii="Times New Roman" w:hAnsi="Times New Roman"/>
                 <w:sz w:val="20"/>
               </w:rPr>
-              <w:t xml:space="preserve">To approve a plan of subdivision and amend Winnipeg Zoning By-law No. 200/2006 to rezone land located at </w:t>
-            </w:r>
-            <w:proofErr w:type="gramStart"/>
-            <w:r>
-              <w:rPr>
-                <w:rFonts w:ascii="Times New Roman" w:hAnsi="Times New Roman"/>
-                <w:sz w:val="20"/>
-              </w:rPr>
-              <w:t>901 and 903 Day</w:t>
-            </w:r>
-            <w:proofErr w:type="gramEnd"/>
-            <w:r>
-              <w:rPr>
-                <w:rFonts w:ascii="Times New Roman" w:hAnsi="Times New Roman"/>
-                <w:sz w:val="20"/>
-              </w:rPr>
-              <w:t xml:space="preserve"> Street in the East Kildonan-Transcona Community </w:t>
+              <w:t xml:space="preserve">To approve a plan of subdivision and amend Winnipeg Zoning By-law No. 200/2006 to rezone land located at 901 and 903 Day Street in the East Kildonan-Transcona Community </w:t>
             </w:r>
             <w:r>
               <w:rPr>
@@ -9493,23 +9701,7 @@
                 <w:rFonts w:ascii="Times New Roman" w:hAnsi="Times New Roman"/>
                 <w:sz w:val="20"/>
               </w:rPr>
-              <w:t xml:space="preserve">o approve a plan of subdivision and amend Winnipeg Zoning By-law No. 200/2006 to rezone land located at 1454 </w:t>
-            </w:r>
-            <w:proofErr w:type="spellStart"/>
-            <w:r>
-              <w:rPr>
-                <w:rFonts w:ascii="Times New Roman" w:hAnsi="Times New Roman"/>
-                <w:sz w:val="20"/>
-              </w:rPr>
-              <w:t>Ravelston</w:t>
-            </w:r>
-            <w:proofErr w:type="spellEnd"/>
-            <w:r>
-              <w:rPr>
-                <w:rFonts w:ascii="Times New Roman" w:hAnsi="Times New Roman"/>
-                <w:sz w:val="20"/>
-              </w:rPr>
-              <w:t xml:space="preserve"> Avenue West in the East Kildonan-Transcona Community pursuant to Development Application No. DASZ 39/2019</w:t>
+              <w:t>o approve a plan of subdivision and amend Winnipeg Zoning By-law No. 200/2006 to rezone land located at 1454 Ravelston Avenue West in the East Kildonan-Transcona Community pursuant to Development Application No. DASZ 39/2019</w:t>
             </w:r>
           </w:p>
         </w:tc>
@@ -13421,31 +13613,14 @@
                 <w:szCs w:val="18"/>
               </w:rPr>
               <w:lastRenderedPageBreak/>
-              <w:t xml:space="preserve">Motion 3 – Amendment to Item 3 of </w:t>
-            </w:r>
-            <w:proofErr w:type="gramStart"/>
-            <w:r>
-              <w:rPr>
-                <w:rFonts w:ascii="Times New Roman" w:hAnsi="Times New Roman"/>
-                <w:sz w:val="18"/>
-                <w:szCs w:val="18"/>
-              </w:rPr>
-              <w:t xml:space="preserve">the  </w:t>
-            </w:r>
-            <w:r>
-              <w:rPr>
-                <w:rFonts w:ascii="Times New Roman" w:hAnsi="Times New Roman"/>
-                <w:sz w:val="20"/>
-              </w:rPr>
-              <w:t>Report</w:t>
-            </w:r>
-            <w:proofErr w:type="gramEnd"/>
-            <w:r>
-              <w:rPr>
-                <w:rFonts w:ascii="Times New Roman" w:hAnsi="Times New Roman"/>
-                <w:sz w:val="20"/>
-              </w:rPr>
-              <w:t xml:space="preserve"> of the Standing Policy Committee on Infrastructure Renewal and Public Works dated</w:t>
+              <w:t xml:space="preserve">Motion 3 – Amendment to Item 3 of the  </w:t>
+            </w:r>
+            <w:r>
+              <w:rPr>
+                <w:rFonts w:ascii="Times New Roman" w:hAnsi="Times New Roman"/>
+                <w:sz w:val="20"/>
+              </w:rPr>
+              <w:t>Report of the Standing Policy Committee on Infrastructure Renewal and Public Works dated</w:t>
             </w:r>
             <w:r>
               <w:rPr>
@@ -13721,8 +13896,6 @@
               </w:rPr>
               <w:t>Councillor Sharma</w:t>
             </w:r>
-            <w:bookmarkStart w:id="7" w:name="_GoBack"/>
-            <w:bookmarkEnd w:id="7"/>
           </w:p>
         </w:tc>
         <w:tc>
@@ -13877,7 +14050,7 @@
 </file>
 
 <file path=word/endnotes.xml><?xml version="1.0" encoding="utf-8"?>
-<w:endnotes xmlns:wpc="http://schemas.microsoft.com/office/word/2010/wordprocessingCanvas" xmlns:cx="http://schemas.microsoft.com/office/drawing/2014/chartex" xmlns:cx1="http://schemas.microsoft.com/office/drawing/2015/9/8/chartex" xmlns:cx2="http://schemas.microsoft.com/office/drawing/2015/10/21/chartex" xmlns:cx3="http://schemas.microsoft.com/office/drawing/2016/5/9/chartex" xmlns:cx4="http://schemas.microsoft.com/office/drawing/2016/5/10/chartex" xmlns:cx5="http://schemas.microsoft.com/office/drawing/2016/5/11/chartex" xmlns:cx6="http://schemas.microsoft.com/office/drawing/2016/5/12/chartex" xmlns:cx7="http://schemas.microsoft.com/office/drawing/2016/5/13/chartex" xmlns:cx8="http://schemas.microsoft.com/office/drawing/2016/5/14/chartex" xmlns:mc="http://schemas.openxmlformats.org/markup-compatibility/2006" xmlns:aink="http://schemas.microsoft.com/office/drawing/2016/ink" xmlns:am3d="http://schemas.microsoft.com/office/drawing/2017/model3d" xmlns:o="urn:schemas-microsoft-com:office:office" xmlns:r="http://schemas.openxmlformats.org/officeDocument/2006/relationships" xmlns:m="http://schemas.openxmlformats.org/officeDocument/2006/math" xmlns:v="urn:schemas-microsoft-com:vml" xmlns:wp14="http://schemas.microsoft.com/office/word/2010/wordprocessingDrawing" xmlns:wp="http://schemas.openxmlformats.org/drawingml/2006/wordprocessingDrawing" xmlns:w10="urn:schemas-microsoft-com:office:word" xmlns:w="http://schemas.openxmlformats.org/wordprocessingml/2006/main" xmlns:w14="http://schemas.microsoft.com/office/word/2010/wordml" xmlns:w15="http://schemas.microsoft.com/office/word/2012/wordml" xmlns:w16cid="http://schemas.microsoft.com/office/word/2016/wordml/cid" xmlns:w16se="http://schemas.microsoft.com/office/word/2015/wordml/symex" xmlns:wpg="http://schemas.microsoft.com/office/word/2010/wordprocessingGroup" xmlns:wpi="http://schemas.microsoft.com/office/word/2010/wordprocessingInk" xmlns:wne="http://schemas.microsoft.com/office/word/2006/wordml" xmlns:wps="http://schemas.microsoft.com/office/word/2010/wordprocessingShape" mc:Ignorable="w14 w15 w16se w16cid wp14">
+<w:endnotes xmlns:wpc="http://schemas.microsoft.com/office/word/2010/wordprocessingCanvas" xmlns:cx="http://schemas.microsoft.com/office/drawing/2014/chartex" xmlns:cx1="http://schemas.microsoft.com/office/drawing/2015/9/8/chartex" xmlns:cx2="http://schemas.microsoft.com/office/drawing/2015/10/21/chartex" xmlns:cx3="http://schemas.microsoft.com/office/drawing/2016/5/9/chartex" xmlns:cx4="http://schemas.microsoft.com/office/drawing/2016/5/10/chartex" xmlns:cx5="http://schemas.microsoft.com/office/drawing/2016/5/11/chartex" xmlns:cx6="http://schemas.microsoft.com/office/drawing/2016/5/12/chartex" xmlns:cx7="http://schemas.microsoft.com/office/drawing/2016/5/13/chartex" xmlns:cx8="http://schemas.microsoft.com/office/drawing/2016/5/14/chartex" xmlns:mc="http://schemas.openxmlformats.org/markup-compatibility/2006" xmlns:aink="http://schemas.microsoft.com/office/drawing/2016/ink" xmlns:am3d="http://schemas.microsoft.com/office/drawing/2017/model3d" xmlns:o="urn:schemas-microsoft-com:office:office" xmlns:r="http://schemas.openxmlformats.org/officeDocument/2006/relationships" xmlns:m="http://schemas.openxmlformats.org/officeDocument/2006/math" xmlns:v="urn:schemas-microsoft-com:vml" xmlns:wp14="http://schemas.microsoft.com/office/word/2010/wordprocessingDrawing" xmlns:wp="http://schemas.openxmlformats.org/drawingml/2006/wordprocessingDrawing" xmlns:w10="urn:schemas-microsoft-com:office:word" xmlns:w="http://schemas.openxmlformats.org/wordprocessingml/2006/main" xmlns:w14="http://schemas.microsoft.com/office/word/2010/wordml" xmlns:w15="http://schemas.microsoft.com/office/word/2012/wordml" xmlns:w16cex="http://schemas.microsoft.com/office/word/2018/wordml/cex" xmlns:w16cid="http://schemas.microsoft.com/office/word/2016/wordml/cid" xmlns:w16="http://schemas.microsoft.com/office/word/2018/wordml" xmlns:w16se="http://schemas.microsoft.com/office/word/2015/wordml/symex" xmlns:wpg="http://schemas.microsoft.com/office/word/2010/wordprocessingGroup" xmlns:wpi="http://schemas.microsoft.com/office/word/2010/wordprocessingInk" xmlns:wne="http://schemas.microsoft.com/office/word/2006/wordml" xmlns:wps="http://schemas.microsoft.com/office/word/2010/wordprocessingShape" mc:Ignorable="w14 w15 w16se w16cid w16 w16cex wp14">
   <w:endnote w:type="separator" w:id="-1">
     <w:p>
       <w:r>
@@ -13896,7 +14069,7 @@
 </file>
 
 <file path=word/footnotes.xml><?xml version="1.0" encoding="utf-8"?>
-<w:footnotes xmlns:wpc="http://schemas.microsoft.com/office/word/2010/wordprocessingCanvas" xmlns:cx="http://schemas.microsoft.com/office/drawing/2014/chartex" xmlns:cx1="http://schemas.microsoft.com/office/drawing/2015/9/8/chartex" xmlns:cx2="http://schemas.microsoft.com/office/drawing/2015/10/21/chartex" xmlns:cx3="http://schemas.microsoft.com/office/drawing/2016/5/9/chartex" xmlns:cx4="http://schemas.microsoft.com/office/drawing/2016/5/10/chartex" xmlns:cx5="http://schemas.microsoft.com/office/drawing/2016/5/11/chartex" xmlns:cx6="http://schemas.microsoft.com/office/drawing/2016/5/12/chartex" xmlns:cx7="http://schemas.microsoft.com/office/drawing/2016/5/13/chartex" xmlns:cx8="http://schemas.microsoft.com/office/drawing/2016/5/14/chartex" xmlns:mc="http://schemas.openxmlformats.org/markup-compatibility/2006" xmlns:aink="http://schemas.microsoft.com/office/drawing/2016/ink" xmlns:am3d="http://schemas.microsoft.com/office/drawing/2017/model3d" xmlns:o="urn:schemas-microsoft-com:office:office" xmlns:r="http://schemas.openxmlformats.org/officeDocument/2006/relationships" xmlns:m="http://schemas.openxmlformats.org/officeDocument/2006/math" xmlns:v="urn:schemas-microsoft-com:vml" xmlns:wp14="http://schemas.microsoft.com/office/word/2010/wordprocessingDrawing" xmlns:wp="http://schemas.openxmlformats.org/drawingml/2006/wordprocessingDrawing" xmlns:w10="urn:schemas-microsoft-com:office:word" xmlns:w="http://schemas.openxmlformats.org/wordprocessingml/2006/main" xmlns:w14="http://schemas.microsoft.com/office/word/2010/wordml" xmlns:w15="http://schemas.microsoft.com/office/word/2012/wordml" xmlns:w16cid="http://schemas.microsoft.com/office/word/2016/wordml/cid" xmlns:w16se="http://schemas.microsoft.com/office/word/2015/wordml/symex" xmlns:wpg="http://schemas.microsoft.com/office/word/2010/wordprocessingGroup" xmlns:wpi="http://schemas.microsoft.com/office/word/2010/wordprocessingInk" xmlns:wne="http://schemas.microsoft.com/office/word/2006/wordml" xmlns:wps="http://schemas.microsoft.com/office/word/2010/wordprocessingShape" mc:Ignorable="w14 w15 w16se w16cid wp14">
+<w:footnotes xmlns:wpc="http://schemas.microsoft.com/office/word/2010/wordprocessingCanvas" xmlns:cx="http://schemas.microsoft.com/office/drawing/2014/chartex" xmlns:cx1="http://schemas.microsoft.com/office/drawing/2015/9/8/chartex" xmlns:cx2="http://schemas.microsoft.com/office/drawing/2015/10/21/chartex" xmlns:cx3="http://schemas.microsoft.com/office/drawing/2016/5/9/chartex" xmlns:cx4="http://schemas.microsoft.com/office/drawing/2016/5/10/chartex" xmlns:cx5="http://schemas.microsoft.com/office/drawing/2016/5/11/chartex" xmlns:cx6="http://schemas.microsoft.com/office/drawing/2016/5/12/chartex" xmlns:cx7="http://schemas.microsoft.com/office/drawing/2016/5/13/chartex" xmlns:cx8="http://schemas.microsoft.com/office/drawing/2016/5/14/chartex" xmlns:mc="http://schemas.openxmlformats.org/markup-compatibility/2006" xmlns:aink="http://schemas.microsoft.com/office/drawing/2016/ink" xmlns:am3d="http://schemas.microsoft.com/office/drawing/2017/model3d" xmlns:o="urn:schemas-microsoft-com:office:office" xmlns:r="http://schemas.openxmlformats.org/officeDocument/2006/relationships" xmlns:m="http://schemas.openxmlformats.org/officeDocument/2006/math" xmlns:v="urn:schemas-microsoft-com:vml" xmlns:wp14="http://schemas.microsoft.com/office/word/2010/wordprocessingDrawing" xmlns:wp="http://schemas.openxmlformats.org/drawingml/2006/wordprocessingDrawing" xmlns:w10="urn:schemas-microsoft-com:office:word" xmlns:w="http://schemas.openxmlformats.org/wordprocessingml/2006/main" xmlns:w14="http://schemas.microsoft.com/office/word/2010/wordml" xmlns:w15="http://schemas.microsoft.com/office/word/2012/wordml" xmlns:w16cex="http://schemas.microsoft.com/office/word/2018/wordml/cex" xmlns:w16cid="http://schemas.microsoft.com/office/word/2016/wordml/cid" xmlns:w16="http://schemas.microsoft.com/office/word/2018/wordml" xmlns:w16se="http://schemas.microsoft.com/office/word/2015/wordml/symex" xmlns:wpg="http://schemas.microsoft.com/office/word/2010/wordprocessingGroup" xmlns:wpi="http://schemas.microsoft.com/office/word/2010/wordprocessingInk" xmlns:wne="http://schemas.microsoft.com/office/word/2006/wordml" xmlns:wps="http://schemas.microsoft.com/office/word/2010/wordprocessingShape" mc:Ignorable="w14 w15 w16se w16cid w16 w16cex wp14">
   <w:footnote w:type="separator" w:id="-1">
     <w:p>
       <w:r>
@@ -13915,7 +14088,7 @@
 </file>
 
 <file path=word/header1.xml><?xml version="1.0" encoding="utf-8"?>
-<w:hdr xmlns:wpc="http://schemas.microsoft.com/office/word/2010/wordprocessingCanvas" xmlns:cx="http://schemas.microsoft.com/office/drawing/2014/chartex" xmlns:cx1="http://schemas.microsoft.com/office/drawing/2015/9/8/chartex" xmlns:cx2="http://schemas.microsoft.com/office/drawing/2015/10/21/chartex" xmlns:cx3="http://schemas.microsoft.com/office/drawing/2016/5/9/chartex" xmlns:cx4="http://schemas.microsoft.com/office/drawing/2016/5/10/chartex" xmlns:cx5="http://schemas.microsoft.com/office/drawing/2016/5/11/chartex" xmlns:cx6="http://schemas.microsoft.com/office/drawing/2016/5/12/chartex" xmlns:cx7="http://schemas.microsoft.com/office/drawing/2016/5/13/chartex" xmlns:cx8="http://schemas.microsoft.com/office/drawing/2016/5/14/chartex" xmlns:mc="http://schemas.openxmlformats.org/markup-compatibility/2006" xmlns:aink="http://schemas.microsoft.com/office/drawing/2016/ink" xmlns:am3d="http://schemas.microsoft.com/office/drawing/2017/model3d" xmlns:o="urn:schemas-microsoft-com:office:office" xmlns:r="http://schemas.openxmlformats.org/officeDocument/2006/relationships" xmlns:m="http://schemas.openxmlformats.org/officeDocument/2006/math" xmlns:v="urn:schemas-microsoft-com:vml" xmlns:wp14="http://schemas.microsoft.com/office/word/2010/wordprocessingDrawing" xmlns:wp="http://schemas.openxmlformats.org/drawingml/2006/wordprocessingDrawing" xmlns:w10="urn:schemas-microsoft-com:office:word" xmlns:w="http://schemas.openxmlformats.org/wordprocessingml/2006/main" xmlns:w14="http://schemas.microsoft.com/office/word/2010/wordml" xmlns:w15="http://schemas.microsoft.com/office/word/2012/wordml" xmlns:w16cid="http://schemas.microsoft.com/office/word/2016/wordml/cid" xmlns:w16se="http://schemas.microsoft.com/office/word/2015/wordml/symex" xmlns:wpg="http://schemas.microsoft.com/office/word/2010/wordprocessingGroup" xmlns:wpi="http://schemas.microsoft.com/office/word/2010/wordprocessingInk" xmlns:wne="http://schemas.microsoft.com/office/word/2006/wordml" xmlns:wps="http://schemas.microsoft.com/office/word/2010/wordprocessingShape" mc:Ignorable="w14 w15 w16se w16cid wp14">
+<w:hdr xmlns:wpc="http://schemas.microsoft.com/office/word/2010/wordprocessingCanvas" xmlns:cx="http://schemas.microsoft.com/office/drawing/2014/chartex" xmlns:cx1="http://schemas.microsoft.com/office/drawing/2015/9/8/chartex" xmlns:cx2="http://schemas.microsoft.com/office/drawing/2015/10/21/chartex" xmlns:cx3="http://schemas.microsoft.com/office/drawing/2016/5/9/chartex" xmlns:cx4="http://schemas.microsoft.com/office/drawing/2016/5/10/chartex" xmlns:cx5="http://schemas.microsoft.com/office/drawing/2016/5/11/chartex" xmlns:cx6="http://schemas.microsoft.com/office/drawing/2016/5/12/chartex" xmlns:cx7="http://schemas.microsoft.com/office/drawing/2016/5/13/chartex" xmlns:cx8="http://schemas.microsoft.com/office/drawing/2016/5/14/chartex" xmlns:mc="http://schemas.openxmlformats.org/markup-compatibility/2006" xmlns:aink="http://schemas.microsoft.com/office/drawing/2016/ink" xmlns:am3d="http://schemas.microsoft.com/office/drawing/2017/model3d" xmlns:o="urn:schemas-microsoft-com:office:office" xmlns:r="http://schemas.openxmlformats.org/officeDocument/2006/relationships" xmlns:m="http://schemas.openxmlformats.org/officeDocument/2006/math" xmlns:v="urn:schemas-microsoft-com:vml" xmlns:wp14="http://schemas.microsoft.com/office/word/2010/wordprocessingDrawing" xmlns:wp="http://schemas.openxmlformats.org/drawingml/2006/wordprocessingDrawing" xmlns:w10="urn:schemas-microsoft-com:office:word" xmlns:w="http://schemas.openxmlformats.org/wordprocessingml/2006/main" xmlns:w14="http://schemas.microsoft.com/office/word/2010/wordml" xmlns:w15="http://schemas.microsoft.com/office/word/2012/wordml" xmlns:w16cex="http://schemas.microsoft.com/office/word/2018/wordml/cex" xmlns:w16cid="http://schemas.microsoft.com/office/word/2016/wordml/cid" xmlns:w16="http://schemas.microsoft.com/office/word/2018/wordml" xmlns:w16se="http://schemas.microsoft.com/office/word/2015/wordml/symex" xmlns:wpg="http://schemas.microsoft.com/office/word/2010/wordprocessingGroup" xmlns:wpi="http://schemas.microsoft.com/office/word/2010/wordprocessingInk" xmlns:wne="http://schemas.microsoft.com/office/word/2006/wordml" xmlns:wps="http://schemas.microsoft.com/office/word/2010/wordprocessingShape" mc:Ignorable="w14 w15 w16se w16cid w16 w16cex wp14">
   <w:p>
     <w:pPr>
       <w:pStyle w:val="Header"/>
@@ -13955,7 +14128,7 @@
 </file>
 
 <file path=word/numbering.xml><?xml version="1.0" encoding="utf-8"?>
-<w:numbering xmlns:wpc="http://schemas.microsoft.com/office/word/2010/wordprocessingCanvas" xmlns:cx="http://schemas.microsoft.com/office/drawing/2014/chartex" xmlns:cx1="http://schemas.microsoft.com/office/drawing/2015/9/8/chartex" xmlns:cx2="http://schemas.microsoft.com/office/drawing/2015/10/21/chartex" xmlns:cx3="http://schemas.microsoft.com/office/drawing/2016/5/9/chartex" xmlns:cx4="http://schemas.microsoft.com/office/drawing/2016/5/10/chartex" xmlns:cx5="http://schemas.microsoft.com/office/drawing/2016/5/11/chartex" xmlns:cx6="http://schemas.microsoft.com/office/drawing/2016/5/12/chartex" xmlns:cx7="http://schemas.microsoft.com/office/drawing/2016/5/13/chartex" xmlns:cx8="http://schemas.microsoft.com/office/drawing/2016/5/14/chartex" xmlns:mc="http://schemas.openxmlformats.org/markup-compatibility/2006" xmlns:aink="http://schemas.microsoft.com/office/drawing/2016/ink" xmlns:am3d="http://schemas.microsoft.com/office/drawing/2017/model3d" xmlns:o="urn:schemas-microsoft-com:office:office" xmlns:r="http://schemas.openxmlformats.org/officeDocument/2006/relationships" xmlns:m="http://schemas.openxmlformats.org/officeDocument/2006/math" xmlns:v="urn:schemas-microsoft-com:vml" xmlns:wp14="http://schemas.microsoft.com/office/word/2010/wordprocessingDrawing" xmlns:wp="http://schemas.openxmlformats.org/drawingml/2006/wordprocessingDrawing" xmlns:w10="urn:schemas-microsoft-com:office:word" xmlns:w="http://schemas.openxmlformats.org/wordprocessingml/2006/main" xmlns:w14="http://schemas.microsoft.com/office/word/2010/wordml" xmlns:w15="http://schemas.microsoft.com/office/word/2012/wordml" xmlns:w16cid="http://schemas.microsoft.com/office/word/2016/wordml/cid" xmlns:w16se="http://schemas.microsoft.com/office/word/2015/wordml/symex" xmlns:wpg="http://schemas.microsoft.com/office/word/2010/wordprocessingGroup" xmlns:wpi="http://schemas.microsoft.com/office/word/2010/wordprocessingInk" xmlns:wne="http://schemas.microsoft.com/office/word/2006/wordml" xmlns:wps="http://schemas.microsoft.com/office/word/2010/wordprocessingShape" mc:Ignorable="w14 w15 w16se w16cid wp14">
+<w:numbering xmlns:wpc="http://schemas.microsoft.com/office/word/2010/wordprocessingCanvas" xmlns:cx="http://schemas.microsoft.com/office/drawing/2014/chartex" xmlns:cx1="http://schemas.microsoft.com/office/drawing/2015/9/8/chartex" xmlns:cx2="http://schemas.microsoft.com/office/drawing/2015/10/21/chartex" xmlns:cx3="http://schemas.microsoft.com/office/drawing/2016/5/9/chartex" xmlns:cx4="http://schemas.microsoft.com/office/drawing/2016/5/10/chartex" xmlns:cx5="http://schemas.microsoft.com/office/drawing/2016/5/11/chartex" xmlns:cx6="http://schemas.microsoft.com/office/drawing/2016/5/12/chartex" xmlns:cx7="http://schemas.microsoft.com/office/drawing/2016/5/13/chartex" xmlns:cx8="http://schemas.microsoft.com/office/drawing/2016/5/14/chartex" xmlns:mc="http://schemas.openxmlformats.org/markup-compatibility/2006" xmlns:aink="http://schemas.microsoft.com/office/drawing/2016/ink" xmlns:am3d="http://schemas.microsoft.com/office/drawing/2017/model3d" xmlns:o="urn:schemas-microsoft-com:office:office" xmlns:r="http://schemas.openxmlformats.org/officeDocument/2006/relationships" xmlns:m="http://schemas.openxmlformats.org/officeDocument/2006/math" xmlns:v="urn:schemas-microsoft-com:vml" xmlns:wp14="http://schemas.microsoft.com/office/word/2010/wordprocessingDrawing" xmlns:wp="http://schemas.openxmlformats.org/drawingml/2006/wordprocessingDrawing" xmlns:w10="urn:schemas-microsoft-com:office:word" xmlns:w="http://schemas.openxmlformats.org/wordprocessingml/2006/main" xmlns:w14="http://schemas.microsoft.com/office/word/2010/wordml" xmlns:w15="http://schemas.microsoft.com/office/word/2012/wordml" xmlns:w16cex="http://schemas.microsoft.com/office/word/2018/wordml/cex" xmlns:w16cid="http://schemas.microsoft.com/office/word/2016/wordml/cid" xmlns:w16="http://schemas.microsoft.com/office/word/2018/wordml" xmlns:w16se="http://schemas.microsoft.com/office/word/2015/wordml/symex" xmlns:wpg="http://schemas.microsoft.com/office/word/2010/wordprocessingGroup" xmlns:wpi="http://schemas.microsoft.com/office/word/2010/wordprocessingInk" xmlns:wne="http://schemas.microsoft.com/office/word/2006/wordml" xmlns:wps="http://schemas.microsoft.com/office/word/2010/wordprocessingShape" mc:Ignorable="w14 w15 w16se w16cid w16 w16cex wp14">
   <w:abstractNum w:abstractNumId="0" w15:restartNumberingAfterBreak="0">
     <w:nsid w:val="FFFFFF1D"/>
     <w:multiLevelType w:val="multilevel"/>
@@ -16051,7 +16224,7 @@
 </file>
 
 <file path=word/styles.xml><?xml version="1.0" encoding="utf-8"?>
-<w:styles xmlns:mc="http://schemas.openxmlformats.org/markup-compatibility/2006" xmlns:r="http://schemas.openxmlformats.org/officeDocument/2006/relationships" xmlns:w="http://schemas.openxmlformats.org/wordprocessingml/2006/main" xmlns:w14="http://schemas.microsoft.com/office/word/2010/wordml" xmlns:w15="http://schemas.microsoft.com/office/word/2012/wordml" xmlns:w16cid="http://schemas.microsoft.com/office/word/2016/wordml/cid" xmlns:w16se="http://schemas.microsoft.com/office/word/2015/wordml/symex" mc:Ignorable="w14 w15 w16se w16cid">
+<w:styles xmlns:mc="http://schemas.openxmlformats.org/markup-compatibility/2006" xmlns:r="http://schemas.openxmlformats.org/officeDocument/2006/relationships" xmlns:w="http://schemas.openxmlformats.org/wordprocessingml/2006/main" xmlns:w14="http://schemas.microsoft.com/office/word/2010/wordml" xmlns:w15="http://schemas.microsoft.com/office/word/2012/wordml" xmlns:w16cex="http://schemas.microsoft.com/office/word/2018/wordml/cex" xmlns:w16cid="http://schemas.microsoft.com/office/word/2016/wordml/cid" xmlns:w16="http://schemas.microsoft.com/office/word/2018/wordml" xmlns:w16se="http://schemas.microsoft.com/office/word/2015/wordml/symex" mc:Ignorable="w14 w15 w16se w16cid w16 w16cex">
   <w:docDefaults>
     <w:rPrDefault>
       <w:rPr>
@@ -16061,7 +16234,7 @@
     </w:rPrDefault>
     <w:pPrDefault/>
   </w:docDefaults>
-  <w:latentStyles w:defLockedState="0" w:defUIPriority="0" w:defSemiHidden="0" w:defUnhideWhenUsed="0" w:defQFormat="0" w:count="375">
+  <w:latentStyles w:defLockedState="0" w:defUIPriority="0" w:defSemiHidden="0" w:defUnhideWhenUsed="0" w:defQFormat="0" w:count="376">
     <w:lsdException w:name="Normal" w:qFormat="1"/>
     <w:lsdException w:name="heading 1" w:qFormat="1"/>
     <w:lsdException w:name="heading 2" w:qFormat="1"/>
@@ -16160,7 +16333,6 @@
     <w:lsdException w:name="HTML Sample" w:semiHidden="1" w:unhideWhenUsed="1"/>
     <w:lsdException w:name="HTML Typewriter" w:semiHidden="1" w:unhideWhenUsed="1"/>
     <w:lsdException w:name="HTML Variable" w:semiHidden="1" w:unhideWhenUsed="1"/>
-    <w:lsdException w:name="Normal Table" w:semiHidden="1" w:unhideWhenUsed="1"/>
     <w:lsdException w:name="annotation subject" w:semiHidden="1" w:unhideWhenUsed="1"/>
     <w:lsdException w:name="No List" w:semiHidden="1" w:unhideWhenUsed="1"/>
     <w:lsdException w:name="Outline List 1" w:semiHidden="1" w:unhideWhenUsed="1"/>
@@ -16207,8 +16379,7 @@
     <w:lsdException w:name="Table Subtle 2" w:semiHidden="1" w:unhideWhenUsed="1"/>
     <w:lsdException w:name="Table Web 1" w:semiHidden="1" w:unhideWhenUsed="1"/>
     <w:lsdException w:name="Table Web 2" w:semiHidden="1" w:unhideWhenUsed="1"/>
-    <w:lsdException w:name="Table Web 3" w:semiHidden="1" w:unhideWhenUsed="1"/>
-    <w:lsdException w:name="Table Theme" w:semiHidden="1" w:unhideWhenUsed="1"/>
+    <w:lsdException w:name="Balloon Text" w:semiHidden="1" w:unhideWhenUsed="1"/>
     <w:lsdException w:name="Placeholder Text" w:uiPriority="67"/>
     <w:lsdException w:name="No Spacing" w:uiPriority="68"/>
     <w:lsdException w:name="Light Shading" w:uiPriority="69"/>
@@ -16428,6 +16599,7 @@
     <w:lsdException w:name="Smart Hyperlink" w:semiHidden="1" w:uiPriority="99" w:unhideWhenUsed="1"/>
     <w:lsdException w:name="Hashtag" w:semiHidden="1" w:uiPriority="99" w:unhideWhenUsed="1"/>
     <w:lsdException w:name="Unresolved Mention" w:semiHidden="1" w:uiPriority="99" w:unhideWhenUsed="1"/>
+    <w:lsdException w:name="Smart Link" w:semiHidden="1" w:uiPriority="99" w:unhideWhenUsed="1"/>
   </w:latentStyles>
   <w:style w:type="paragraph" w:default="1" w:styleId="Normal">
     <w:name w:val="Normal"/>

</xml_diff>